<commit_message>
creation de la lecture capteur_bme280
j'ai créé le script pour savoir comment sa fonctionne capteur temperature, humidité et poids
</commit_message>
<xml_diff>
--- a/desrosiers Lucas /Projet MELAINA (abeille) 2/CAHIER DE RECETTE .docx
+++ b/desrosiers Lucas /Projet MELAINA (abeille) 2/CAHIER DE RECETTE .docx
@@ -49,10 +49,7 @@
     </w:p>
     <w:p>
       <w:r>
-        <w:t>Ce document vous permet de vérifier que MELAINA répond bien à vos besoins de surveillance des ruches. Il liste tous les tests que nous allons réaliser ensemble pour valider le bon fonctionnement du système</w:t>
-      </w:r>
-      <w:r>
-        <w:t>.</w:t>
+        <w:t>Ce document vous permet de vérifier que MELAINA répond bien à vos besoins de surveillance des ruches. Il liste tous les tests que nous allons réaliser ensemble pour valider le bon fonctionnement du système.</w:t>
       </w:r>
     </w:p>
     <w:p>
@@ -85,12 +82,6 @@
         <w:gridCol w:w="6548"/>
       </w:tblGrid>
       <w:tr>
-        <w:tblPrEx>
-          <w:tblCellMar>
-            <w:top w:w="0" w:type="dxa"/>
-            <w:bottom w:w="0" w:type="dxa"/>
-          </w:tblCellMar>
-        </w:tblPrEx>
         <w:tc>
           <w:tcPr>
             <w:tcW w:w="3000" w:type="dxa"/>
@@ -148,12 +139,6 @@
         </w:tc>
       </w:tr>
       <w:tr>
-        <w:tblPrEx>
-          <w:tblCellMar>
-            <w:top w:w="0" w:type="dxa"/>
-            <w:bottom w:w="0" w:type="dxa"/>
-          </w:tblCellMar>
-        </w:tblPrEx>
         <w:tc>
           <w:tcPr>
             <w:tcW w:w="3000" w:type="dxa"/>
@@ -211,12 +196,6 @@
         </w:tc>
       </w:tr>
       <w:tr>
-        <w:tblPrEx>
-          <w:tblCellMar>
-            <w:top w:w="0" w:type="dxa"/>
-            <w:bottom w:w="0" w:type="dxa"/>
-          </w:tblCellMar>
-        </w:tblPrEx>
         <w:tc>
           <w:tcPr>
             <w:tcW w:w="3000" w:type="dxa"/>
@@ -274,12 +253,6 @@
         </w:tc>
       </w:tr>
       <w:tr>
-        <w:tblPrEx>
-          <w:tblCellMar>
-            <w:top w:w="0" w:type="dxa"/>
-            <w:bottom w:w="0" w:type="dxa"/>
-          </w:tblCellMar>
-        </w:tblPrEx>
         <w:tc>
           <w:tcPr>
             <w:tcW w:w="3000" w:type="dxa"/>
@@ -337,12 +310,6 @@
         </w:tc>
       </w:tr>
       <w:tr>
-        <w:tblPrEx>
-          <w:tblCellMar>
-            <w:top w:w="0" w:type="dxa"/>
-            <w:bottom w:w="0" w:type="dxa"/>
-          </w:tblCellMar>
-        </w:tblPrEx>
         <w:tc>
           <w:tcPr>
             <w:tcW w:w="3000" w:type="dxa"/>
@@ -431,12 +398,6 @@
         <w:gridCol w:w="6548"/>
       </w:tblGrid>
       <w:tr>
-        <w:tblPrEx>
-          <w:tblCellMar>
-            <w:top w:w="0" w:type="dxa"/>
-            <w:bottom w:w="0" w:type="dxa"/>
-          </w:tblCellMar>
-        </w:tblPrEx>
         <w:tc>
           <w:tcPr>
             <w:tcW w:w="3000" w:type="dxa"/>
@@ -490,12 +451,6 @@
         </w:tc>
       </w:tr>
       <w:tr>
-        <w:tblPrEx>
-          <w:tblCellMar>
-            <w:top w:w="0" w:type="dxa"/>
-            <w:bottom w:w="0" w:type="dxa"/>
-          </w:tblCellMar>
-        </w:tblPrEx>
         <w:tc>
           <w:tcPr>
             <w:tcW w:w="3000" w:type="dxa"/>
@@ -549,12 +504,6 @@
         </w:tc>
       </w:tr>
       <w:tr>
-        <w:tblPrEx>
-          <w:tblCellMar>
-            <w:top w:w="0" w:type="dxa"/>
-            <w:bottom w:w="0" w:type="dxa"/>
-          </w:tblCellMar>
-        </w:tblPrEx>
         <w:tc>
           <w:tcPr>
             <w:tcW w:w="3000" w:type="dxa"/>
@@ -602,21 +551,12 @@
           </w:tcPr>
           <w:p>
             <w:r>
-              <w:t>Communication sans fil longue portée entre les ruches</w:t>
-            </w:r>
-            <w:r>
-              <w:t xml:space="preserve"> (Lora)</w:t>
+              <w:t>Communication sans fil longue portée entre les ruches (Lora)</w:t>
             </w:r>
           </w:p>
         </w:tc>
       </w:tr>
       <w:tr>
-        <w:tblPrEx>
-          <w:tblCellMar>
-            <w:top w:w="0" w:type="dxa"/>
-            <w:bottom w:w="0" w:type="dxa"/>
-          </w:tblCellMar>
-        </w:tblPrEx>
         <w:tc>
           <w:tcPr>
             <w:tcW w:w="3000" w:type="dxa"/>
@@ -670,12 +610,6 @@
         </w:tc>
       </w:tr>
       <w:tr>
-        <w:tblPrEx>
-          <w:tblCellMar>
-            <w:top w:w="0" w:type="dxa"/>
-            <w:bottom w:w="0" w:type="dxa"/>
-          </w:tblCellMar>
-        </w:tblPrEx>
         <w:tc>
           <w:tcPr>
             <w:tcW w:w="3000" w:type="dxa"/>
@@ -768,12 +702,6 @@
         <w:gridCol w:w="1147"/>
       </w:tblGrid>
       <w:tr>
-        <w:tblPrEx>
-          <w:tblCellMar>
-            <w:top w:w="0" w:type="dxa"/>
-            <w:bottom w:w="0" w:type="dxa"/>
-          </w:tblCellMar>
-        </w:tblPrEx>
         <w:tc>
           <w:tcPr>
             <w:tcW w:w="800" w:type="dxa"/>
@@ -956,12 +884,6 @@
         </w:tc>
       </w:tr>
       <w:tr>
-        <w:tblPrEx>
-          <w:tblCellMar>
-            <w:top w:w="0" w:type="dxa"/>
-            <w:bottom w:w="0" w:type="dxa"/>
-          </w:tblCellMar>
-        </w:tblPrEx>
         <w:tc>
           <w:tcPr>
             <w:tcW w:w="800" w:type="dxa"/>
@@ -1112,12 +1034,6 @@
         </w:tc>
       </w:tr>
       <w:tr>
-        <w:tblPrEx>
-          <w:tblCellMar>
-            <w:top w:w="0" w:type="dxa"/>
-            <w:bottom w:w="0" w:type="dxa"/>
-          </w:tblCellMar>
-        </w:tblPrEx>
         <w:tc>
           <w:tcPr>
             <w:tcW w:w="800" w:type="dxa"/>
@@ -1162,13 +1078,7 @@
           </w:tcPr>
           <w:p>
             <w:r>
-              <w:t>Mesure du Poids (Mie</w:t>
-            </w:r>
-            <w:r>
-              <w:t>l et assainage</w:t>
-            </w:r>
-            <w:r>
-              <w:t>)</w:t>
+              <w:t>Mesure du Poids (Miel et assainage)</w:t>
             </w:r>
           </w:p>
         </w:tc>
@@ -1278,12 +1188,6 @@
         </w:tc>
       </w:tr>
       <w:tr>
-        <w:tblPrEx>
-          <w:tblCellMar>
-            <w:top w:w="0" w:type="dxa"/>
-            <w:bottom w:w="0" w:type="dxa"/>
-          </w:tblCellMar>
-        </w:tblPrEx>
         <w:tc>
           <w:tcPr>
             <w:tcW w:w="800" w:type="dxa"/>
@@ -1329,6 +1233,9 @@
           <w:p>
             <w:r>
               <w:t xml:space="preserve">Meusure de la température et humidité extérieure </w:t>
+            </w:r>
+            <w:r>
+              <w:t>(separer)</w:t>
             </w:r>
           </w:p>
         </w:tc>
@@ -1459,12 +1366,6 @@
         </w:tc>
       </w:tr>
       <w:tr>
-        <w:tblPrEx>
-          <w:tblCellMar>
-            <w:top w:w="0" w:type="dxa"/>
-            <w:bottom w:w="0" w:type="dxa"/>
-          </w:tblCellMar>
-        </w:tblPrEx>
         <w:tc>
           <w:tcPr>
             <w:tcW w:w="800" w:type="dxa"/>
@@ -1620,12 +1521,6 @@
         </w:tc>
       </w:tr>
       <w:tr>
-        <w:tblPrEx>
-          <w:tblCellMar>
-            <w:top w:w="0" w:type="dxa"/>
-            <w:bottom w:w="0" w:type="dxa"/>
-          </w:tblCellMar>
-        </w:tblPrEx>
         <w:tc>
           <w:tcPr>
             <w:tcW w:w="800" w:type="dxa"/>
@@ -1798,12 +1693,6 @@
         </w:tc>
       </w:tr>
       <w:tr>
-        <w:tblPrEx>
-          <w:tblCellMar>
-            <w:top w:w="0" w:type="dxa"/>
-            <w:bottom w:w="0" w:type="dxa"/>
-          </w:tblCellMar>
-        </w:tblPrEx>
         <w:tc>
           <w:tcPr>
             <w:tcW w:w="800" w:type="dxa"/>
@@ -2025,12 +1914,6 @@
         <w:gridCol w:w="1153"/>
       </w:tblGrid>
       <w:tr>
-        <w:tblPrEx>
-          <w:tblCellMar>
-            <w:top w:w="0" w:type="dxa"/>
-            <w:bottom w:w="0" w:type="dxa"/>
-          </w:tblCellMar>
-        </w:tblPrEx>
         <w:tc>
           <w:tcPr>
             <w:tcW w:w="800" w:type="dxa"/>
@@ -2213,12 +2096,6 @@
         </w:tc>
       </w:tr>
       <w:tr>
-        <w:tblPrEx>
-          <w:tblCellMar>
-            <w:top w:w="0" w:type="dxa"/>
-            <w:bottom w:w="0" w:type="dxa"/>
-          </w:tblCellMar>
-        </w:tblPrEx>
         <w:tc>
           <w:tcPr>
             <w:tcW w:w="800" w:type="dxa"/>
@@ -2419,12 +2296,6 @@
         </w:tc>
       </w:tr>
       <w:tr>
-        <w:tblPrEx>
-          <w:tblCellMar>
-            <w:top w:w="0" w:type="dxa"/>
-            <w:bottom w:w="0" w:type="dxa"/>
-          </w:tblCellMar>
-        </w:tblPrEx>
         <w:tc>
           <w:tcPr>
             <w:tcW w:w="800" w:type="dxa"/>
@@ -2585,12 +2456,6 @@
         </w:tc>
       </w:tr>
       <w:tr>
-        <w:tblPrEx>
-          <w:tblCellMar>
-            <w:top w:w="0" w:type="dxa"/>
-            <w:bottom w:w="0" w:type="dxa"/>
-          </w:tblCellMar>
-        </w:tblPrEx>
         <w:tc>
           <w:tcPr>
             <w:tcW w:w="800" w:type="dxa"/>
@@ -2823,12 +2688,6 @@
         </w:tc>
       </w:tr>
       <w:tr>
-        <w:tblPrEx>
-          <w:tblCellMar>
-            <w:top w:w="0" w:type="dxa"/>
-            <w:bottom w:w="0" w:type="dxa"/>
-          </w:tblCellMar>
-        </w:tblPrEx>
         <w:tc>
           <w:tcPr>
             <w:tcW w:w="800" w:type="dxa"/>
@@ -3001,12 +2860,6 @@
         </w:tc>
       </w:tr>
       <w:tr>
-        <w:tblPrEx>
-          <w:tblCellMar>
-            <w:top w:w="0" w:type="dxa"/>
-            <w:bottom w:w="0" w:type="dxa"/>
-          </w:tblCellMar>
-        </w:tblPrEx>
         <w:tc>
           <w:tcPr>
             <w:tcW w:w="800" w:type="dxa"/>
@@ -3199,12 +3052,6 @@
         </w:tc>
       </w:tr>
       <w:tr>
-        <w:tblPrEx>
-          <w:tblCellMar>
-            <w:top w:w="0" w:type="dxa"/>
-            <w:bottom w:w="0" w:type="dxa"/>
-          </w:tblCellMar>
-        </w:tblPrEx>
         <w:tc>
           <w:tcPr>
             <w:tcW w:w="800" w:type="dxa"/>
@@ -3477,12 +3324,6 @@
         <w:gridCol w:w="1151"/>
       </w:tblGrid>
       <w:tr>
-        <w:tblPrEx>
-          <w:tblCellMar>
-            <w:top w:w="0" w:type="dxa"/>
-            <w:bottom w:w="0" w:type="dxa"/>
-          </w:tblCellMar>
-        </w:tblPrEx>
         <w:tc>
           <w:tcPr>
             <w:tcW w:w="769" w:type="dxa"/>
@@ -3665,12 +3506,6 @@
         </w:tc>
       </w:tr>
       <w:tr>
-        <w:tblPrEx>
-          <w:tblCellMar>
-            <w:top w:w="0" w:type="dxa"/>
-            <w:bottom w:w="0" w:type="dxa"/>
-          </w:tblCellMar>
-        </w:tblPrEx>
         <w:tc>
           <w:tcPr>
             <w:tcW w:w="769" w:type="dxa"/>
@@ -3868,12 +3703,6 @@
         </w:tc>
       </w:tr>
       <w:tr>
-        <w:tblPrEx>
-          <w:tblCellMar>
-            <w:top w:w="0" w:type="dxa"/>
-            <w:bottom w:w="0" w:type="dxa"/>
-          </w:tblCellMar>
-        </w:tblPrEx>
         <w:tc>
           <w:tcPr>
             <w:tcW w:w="769" w:type="dxa"/>
@@ -4049,12 +3878,6 @@
         </w:tc>
       </w:tr>
       <w:tr>
-        <w:tblPrEx>
-          <w:tblCellMar>
-            <w:top w:w="0" w:type="dxa"/>
-            <w:bottom w:w="0" w:type="dxa"/>
-          </w:tblCellMar>
-        </w:tblPrEx>
         <w:tc>
           <w:tcPr>
             <w:tcW w:w="769" w:type="dxa"/>
@@ -4222,12 +4045,6 @@
         </w:tc>
       </w:tr>
       <w:tr>
-        <w:tblPrEx>
-          <w:tblCellMar>
-            <w:top w:w="0" w:type="dxa"/>
-            <w:bottom w:w="0" w:type="dxa"/>
-          </w:tblCellMar>
-        </w:tblPrEx>
         <w:tc>
           <w:tcPr>
             <w:tcW w:w="769" w:type="dxa"/>
@@ -4436,12 +4253,6 @@
         <w:gridCol w:w="6548"/>
       </w:tblGrid>
       <w:tr>
-        <w:tblPrEx>
-          <w:tblCellMar>
-            <w:top w:w="0" w:type="dxa"/>
-            <w:bottom w:w="0" w:type="dxa"/>
-          </w:tblCellMar>
-        </w:tblPrEx>
         <w:tc>
           <w:tcPr>
             <w:tcW w:w="3000" w:type="dxa"/>
@@ -4491,12 +4302,6 @@
         </w:tc>
       </w:tr>
       <w:tr>
-        <w:tblPrEx>
-          <w:tblCellMar>
-            <w:top w:w="0" w:type="dxa"/>
-            <w:bottom w:w="0" w:type="dxa"/>
-          </w:tblCellMar>
-        </w:tblPrEx>
         <w:tc>
           <w:tcPr>
             <w:tcW w:w="3000" w:type="dxa"/>
@@ -4578,12 +4383,6 @@
         <w:gridCol w:w="7062"/>
       </w:tblGrid>
       <w:tr>
-        <w:tblPrEx>
-          <w:tblCellMar>
-            <w:top w:w="0" w:type="dxa"/>
-            <w:bottom w:w="0" w:type="dxa"/>
-          </w:tblCellMar>
-        </w:tblPrEx>
         <w:tc>
           <w:tcPr>
             <w:tcW w:w="2500" w:type="dxa"/>
@@ -4654,12 +4453,6 @@
         </w:tc>
       </w:tr>
       <w:tr>
-        <w:tblPrEx>
-          <w:tblCellMar>
-            <w:top w:w="0" w:type="dxa"/>
-            <w:bottom w:w="0" w:type="dxa"/>
-          </w:tblCellMar>
-        </w:tblPrEx>
         <w:tc>
           <w:tcPr>
             <w:tcW w:w="2500" w:type="dxa"/>
@@ -4718,12 +4511,6 @@
         </w:tc>
       </w:tr>
       <w:tr>
-        <w:tblPrEx>
-          <w:tblCellMar>
-            <w:top w:w="0" w:type="dxa"/>
-            <w:bottom w:w="0" w:type="dxa"/>
-          </w:tblCellMar>
-        </w:tblPrEx>
         <w:tc>
           <w:tcPr>
             <w:tcW w:w="2500" w:type="dxa"/>
@@ -4782,12 +4569,6 @@
         </w:tc>
       </w:tr>
       <w:tr>
-        <w:tblPrEx>
-          <w:tblCellMar>
-            <w:top w:w="0" w:type="dxa"/>
-            <w:bottom w:w="0" w:type="dxa"/>
-          </w:tblCellMar>
-        </w:tblPrEx>
         <w:tc>
           <w:tcPr>
             <w:tcW w:w="2500" w:type="dxa"/>
@@ -4846,12 +4627,6 @@
         </w:tc>
       </w:tr>
       <w:tr>
-        <w:tblPrEx>
-          <w:tblCellMar>
-            <w:top w:w="0" w:type="dxa"/>
-            <w:bottom w:w="0" w:type="dxa"/>
-          </w:tblCellMar>
-        </w:tblPrEx>
         <w:tc>
           <w:tcPr>
             <w:tcW w:w="2500" w:type="dxa"/>
@@ -4910,12 +4685,6 @@
         </w:tc>
       </w:tr>
       <w:tr>
-        <w:tblPrEx>
-          <w:tblCellMar>
-            <w:top w:w="0" w:type="dxa"/>
-            <w:bottom w:w="0" w:type="dxa"/>
-          </w:tblCellMar>
-        </w:tblPrEx>
         <w:tc>
           <w:tcPr>
             <w:tcW w:w="2500" w:type="dxa"/>
@@ -4974,12 +4743,6 @@
         </w:tc>
       </w:tr>
       <w:tr>
-        <w:tblPrEx>
-          <w:tblCellMar>
-            <w:top w:w="0" w:type="dxa"/>
-            <w:bottom w:w="0" w:type="dxa"/>
-          </w:tblCellMar>
-        </w:tblPrEx>
         <w:tc>
           <w:tcPr>
             <w:tcW w:w="2500" w:type="dxa"/>
@@ -5038,12 +4801,6 @@
         </w:tc>
       </w:tr>
       <w:tr>
-        <w:tblPrEx>
-          <w:tblCellMar>
-            <w:top w:w="0" w:type="dxa"/>
-            <w:bottom w:w="0" w:type="dxa"/>
-          </w:tblCellMar>
-        </w:tblPrEx>
         <w:tc>
           <w:tcPr>
             <w:tcW w:w="2500" w:type="dxa"/>

</xml_diff>

<commit_message>
modification des fichier pour la RP2
</commit_message>
<xml_diff>
--- a/desrosiers Lucas /Projet MELAINA (abeille) 2/CAHIER DE RECETTE .docx
+++ b/desrosiers Lucas /Projet MELAINA (abeille) 2/CAHIER DE RECETTE .docx
@@ -4204,24 +4204,12 @@
         </w:tc>
       </w:tr>
     </w:tbl>
-    <w:p/>
-    <w:p/>
-    <w:p/>
-    <w:p/>
-    <w:p/>
-    <w:p/>
-    <w:p/>
-    <w:p/>
-    <w:p/>
-    <w:p/>
-    <w:p/>
-    <w:p/>
-    <w:p/>
     <w:p>
       <w:pPr>
         <w:pStyle w:val="Titre2"/>
       </w:pPr>
       <w:r>
+        <w:lastRenderedPageBreak/>
         <w:t>6. Validation finale</w:t>
       </w:r>
     </w:p>
@@ -4358,7 +4346,14 @@
         <w:pStyle w:val="Titre1"/>
       </w:pPr>
       <w:r>
-        <w:t>7. Petit Glossaire (en cas de besoin)</w:t>
+        <w:t xml:space="preserve">7. Petit Glossaire </w:t>
+      </w:r>
+      <w:r>
+        <w:rPr>
+          <w:sz w:val="24"/>
+          <w:szCs w:val="24"/>
+        </w:rPr>
+        <w:t xml:space="preserve">(en rapport avec cette page) </w:t>
       </w:r>
     </w:p>
     <w:tbl>

</xml_diff>